<commit_message>
Subí modificaciones de PSP de Axel
@axeelzr
</commit_message>
<xml_diff>
--- a/Documentación/Psp's/Axel/Clase Configuración/Code_Review_Checklist.docx
+++ b/Documentación/Psp's/Axel/Clase Configuración/Code_Review_Checklist.docx
@@ -30,13 +30,13 @@
     </w:p>
     <w:tbl>
       <w:tblPr>
-        <w:tblW w:w="8928" w:type="dxa"/>
+        <w:tblW w:w="8925" w:type="dxa"/>
         <w:tblLayout w:type="fixed"/>
-        <w:tblLook w:val="0000" w:firstRow="0" w:lastRow="0" w:firstColumn="0" w:lastColumn="0" w:noHBand="0" w:noVBand="0"/>
+        <w:tblLook w:val="04A0" w:firstRow="1" w:lastRow="0" w:firstColumn="1" w:lastColumn="0" w:noHBand="0" w:noVBand="1"/>
       </w:tblPr>
       <w:tblGrid>
-        <w:gridCol w:w="1584"/>
-        <w:gridCol w:w="4608"/>
+        <w:gridCol w:w="1583"/>
+        <w:gridCol w:w="4606"/>
         <w:gridCol w:w="1296"/>
         <w:gridCol w:w="1440"/>
       </w:tblGrid>
@@ -46,17 +46,21 @@
         </w:trPr>
         <w:tc>
           <w:tcPr>
-            <w:tcW w:w="1584" w:type="dxa"/>
-          </w:tcPr>
-          <w:p>
-            <w:pPr>
-              <w:rPr>
-                <w:rFonts w:ascii="Arial" w:hAnsi="Arial" w:cs="Arial"/>
-              </w:rPr>
-            </w:pPr>
-            <w:r>
-              <w:rPr>
-                <w:rFonts w:ascii="Arial" w:hAnsi="Arial" w:cs="Arial"/>
+            <w:tcW w:w="1583" w:type="dxa"/>
+            <w:hideMark/>
+          </w:tcPr>
+          <w:p>
+            <w:pPr>
+              <w:spacing w:line="254" w:lineRule="auto"/>
+              <w:rPr>
+                <w:rFonts w:ascii="Arial" w:hAnsi="Arial" w:cs="Arial"/>
+                <w:sz w:val="22"/>
+              </w:rPr>
+            </w:pPr>
+            <w:r>
+              <w:rPr>
+                <w:rFonts w:ascii="Arial" w:hAnsi="Arial" w:cs="Arial"/>
+                <w:sz w:val="22"/>
               </w:rPr>
               <w:t>Student</w:t>
             </w:r>
@@ -64,23 +68,27 @@
         </w:tc>
         <w:tc>
           <w:tcPr>
-            <w:tcW w:w="4608" w:type="dxa"/>
+            <w:tcW w:w="4606" w:type="dxa"/>
             <w:tcBorders>
               <w:top w:val="nil"/>
               <w:left w:val="nil"/>
               <w:bottom w:val="single" w:sz="6" w:space="0" w:color="auto"/>
               <w:right w:val="nil"/>
             </w:tcBorders>
-          </w:tcPr>
-          <w:p>
-            <w:pPr>
-              <w:rPr>
-                <w:rFonts w:ascii="Arial" w:hAnsi="Arial" w:cs="Arial"/>
-              </w:rPr>
-            </w:pPr>
-            <w:r>
-              <w:rPr>
-                <w:rFonts w:ascii="Arial" w:hAnsi="Arial" w:cs="Arial"/>
+            <w:hideMark/>
+          </w:tcPr>
+          <w:p>
+            <w:pPr>
+              <w:spacing w:line="254" w:lineRule="auto"/>
+              <w:rPr>
+                <w:rFonts w:ascii="Arial" w:hAnsi="Arial" w:cs="Arial"/>
+                <w:sz w:val="22"/>
+              </w:rPr>
+            </w:pPr>
+            <w:r>
+              <w:rPr>
+                <w:rFonts w:ascii="Arial" w:hAnsi="Arial" w:cs="Arial"/>
+                <w:sz w:val="22"/>
               </w:rPr>
               <w:t>ZRCA</w:t>
             </w:r>
@@ -89,16 +97,20 @@
         <w:tc>
           <w:tcPr>
             <w:tcW w:w="1296" w:type="dxa"/>
-          </w:tcPr>
-          <w:p>
-            <w:pPr>
-              <w:rPr>
-                <w:rFonts w:ascii="Arial" w:hAnsi="Arial" w:cs="Arial"/>
-              </w:rPr>
-            </w:pPr>
-            <w:r>
-              <w:rPr>
-                <w:rFonts w:ascii="Arial" w:hAnsi="Arial" w:cs="Arial"/>
+            <w:hideMark/>
+          </w:tcPr>
+          <w:p>
+            <w:pPr>
+              <w:spacing w:line="254" w:lineRule="auto"/>
+              <w:rPr>
+                <w:rFonts w:ascii="Arial" w:hAnsi="Arial" w:cs="Arial"/>
+                <w:sz w:val="22"/>
+              </w:rPr>
+            </w:pPr>
+            <w:r>
+              <w:rPr>
+                <w:rFonts w:ascii="Arial" w:hAnsi="Arial" w:cs="Arial"/>
+                <w:sz w:val="22"/>
               </w:rPr>
               <w:t>Date</w:t>
             </w:r>
@@ -113,16 +125,20 @@
               <w:bottom w:val="single" w:sz="6" w:space="0" w:color="auto"/>
               <w:right w:val="nil"/>
             </w:tcBorders>
-          </w:tcPr>
-          <w:p>
-            <w:pPr>
-              <w:rPr>
-                <w:rFonts w:ascii="Arial" w:hAnsi="Arial" w:cs="Arial"/>
-              </w:rPr>
-            </w:pPr>
-            <w:r>
-              <w:rPr>
-                <w:rFonts w:ascii="Arial" w:hAnsi="Arial" w:cs="Arial"/>
+            <w:hideMark/>
+          </w:tcPr>
+          <w:p>
+            <w:pPr>
+              <w:spacing w:line="254" w:lineRule="auto"/>
+              <w:rPr>
+                <w:rFonts w:ascii="Arial" w:hAnsi="Arial" w:cs="Arial"/>
+                <w:sz w:val="22"/>
+              </w:rPr>
+            </w:pPr>
+            <w:r>
+              <w:rPr>
+                <w:rFonts w:ascii="Arial" w:hAnsi="Arial" w:cs="Arial"/>
+                <w:sz w:val="22"/>
               </w:rPr>
               <w:t>16/11/18</w:t>
             </w:r>
@@ -135,38 +151,66 @@
         </w:trPr>
         <w:tc>
           <w:tcPr>
-            <w:tcW w:w="1584" w:type="dxa"/>
-          </w:tcPr>
-          <w:p>
-            <w:pPr>
-              <w:rPr>
-                <w:rFonts w:ascii="Arial" w:hAnsi="Arial" w:cs="Arial"/>
-              </w:rPr>
-            </w:pPr>
-            <w:r>
-              <w:rPr>
-                <w:rFonts w:ascii="Arial" w:hAnsi="Arial" w:cs="Arial"/>
-              </w:rPr>
-              <w:t>Program</w:t>
-            </w:r>
-          </w:p>
-        </w:tc>
-        <w:tc>
-          <w:tcPr>
-            <w:tcW w:w="4608" w:type="dxa"/>
-          </w:tcPr>
-          <w:p>
-            <w:pPr>
-              <w:rPr>
-                <w:rFonts w:ascii="Arial" w:hAnsi="Arial" w:cs="Arial"/>
-              </w:rPr>
-            </w:pPr>
-            <w:r>
-              <w:rPr>
-                <w:rFonts w:ascii="Arial" w:hAnsi="Arial" w:cs="Arial"/>
-              </w:rPr>
-              <w:t>SIGERA</w:t>
-            </w:r>
+            <w:tcW w:w="1583" w:type="dxa"/>
+            <w:hideMark/>
+          </w:tcPr>
+          <w:p>
+            <w:pPr>
+              <w:spacing w:line="254" w:lineRule="auto"/>
+              <w:rPr>
+                <w:rFonts w:ascii="Arial" w:hAnsi="Arial" w:cs="Arial"/>
+                <w:sz w:val="22"/>
+              </w:rPr>
+            </w:pPr>
+            <w:proofErr w:type="spellStart"/>
+            <w:r>
+              <w:rPr>
+                <w:rFonts w:ascii="Arial" w:hAnsi="Arial" w:cs="Arial"/>
+                <w:sz w:val="22"/>
+              </w:rPr>
+              <w:t>Clase</w:t>
+            </w:r>
+            <w:proofErr w:type="spellEnd"/>
+            <w:r>
+              <w:rPr>
+                <w:rFonts w:ascii="Arial" w:hAnsi="Arial" w:cs="Arial"/>
+                <w:sz w:val="22"/>
+              </w:rPr>
+              <w:t>/</w:t>
+            </w:r>
+            <w:proofErr w:type="spellStart"/>
+            <w:r>
+              <w:rPr>
+                <w:rFonts w:ascii="Arial" w:hAnsi="Arial" w:cs="Arial"/>
+                <w:sz w:val="22"/>
+              </w:rPr>
+              <w:t>Interfaz</w:t>
+            </w:r>
+            <w:proofErr w:type="spellEnd"/>
+          </w:p>
+        </w:tc>
+        <w:tc>
+          <w:tcPr>
+            <w:tcW w:w="4606" w:type="dxa"/>
+            <w:hideMark/>
+          </w:tcPr>
+          <w:p>
+            <w:pPr>
+              <w:spacing w:line="254" w:lineRule="auto"/>
+              <w:rPr>
+                <w:rFonts w:ascii="Arial" w:hAnsi="Arial" w:cs="Arial"/>
+                <w:sz w:val="22"/>
+              </w:rPr>
+            </w:pPr>
+            <w:proofErr w:type="spellStart"/>
+            <w:r>
+              <w:rPr>
+                <w:rFonts w:ascii="Arial" w:hAnsi="Arial" w:cs="Arial"/>
+                <w:sz w:val="22"/>
+              </w:rPr>
+              <w:t>Configuración</w:t>
+            </w:r>
+            <w:proofErr w:type="spellEnd"/>
           </w:p>
         </w:tc>
         <w:tc>
@@ -175,16 +219,12 @@
           </w:tcPr>
           <w:p>
             <w:pPr>
-              <w:rPr>
-                <w:rFonts w:ascii="Arial" w:hAnsi="Arial" w:cs="Arial"/>
-              </w:rPr>
-            </w:pPr>
-            <w:r>
-              <w:rPr>
-                <w:rFonts w:ascii="Arial" w:hAnsi="Arial" w:cs="Arial"/>
-              </w:rPr>
-              <w:t>Program #</w:t>
-            </w:r>
+              <w:spacing w:line="254" w:lineRule="auto"/>
+              <w:rPr>
+                <w:rFonts w:ascii="Arial" w:hAnsi="Arial" w:cs="Arial"/>
+                <w:sz w:val="22"/>
+              </w:rPr>
+            </w:pPr>
           </w:p>
         </w:tc>
         <w:tc>
@@ -193,16 +233,12 @@
           </w:tcPr>
           <w:p>
             <w:pPr>
-              <w:rPr>
-                <w:rFonts w:ascii="Arial" w:hAnsi="Arial" w:cs="Arial"/>
-              </w:rPr>
-            </w:pPr>
-            <w:r>
-              <w:rPr>
-                <w:rFonts w:ascii="Arial" w:hAnsi="Arial" w:cs="Arial"/>
-              </w:rPr>
-              <w:t>3</w:t>
-            </w:r>
+              <w:spacing w:line="254" w:lineRule="auto"/>
+              <w:rPr>
+                <w:rFonts w:ascii="Arial" w:hAnsi="Arial" w:cs="Arial"/>
+                <w:sz w:val="22"/>
+              </w:rPr>
+            </w:pPr>
           </w:p>
         </w:tc>
       </w:tr>
@@ -212,25 +248,21 @@
         </w:trPr>
         <w:tc>
           <w:tcPr>
-            <w:tcW w:w="1584" w:type="dxa"/>
-          </w:tcPr>
-          <w:p>
-            <w:pPr>
-              <w:rPr>
-                <w:rFonts w:ascii="Arial" w:hAnsi="Arial" w:cs="Arial"/>
-              </w:rPr>
-            </w:pPr>
-            <w:r>
-              <w:rPr>
-                <w:rFonts w:ascii="Arial" w:hAnsi="Arial" w:cs="Arial"/>
-              </w:rPr>
-              <w:t>Instructor</w:t>
-            </w:r>
-          </w:p>
-        </w:tc>
-        <w:tc>
-          <w:tcPr>
-            <w:tcW w:w="4608" w:type="dxa"/>
+            <w:tcW w:w="1583" w:type="dxa"/>
+          </w:tcPr>
+          <w:p>
+            <w:pPr>
+              <w:spacing w:line="254" w:lineRule="auto"/>
+              <w:rPr>
+                <w:rFonts w:ascii="Arial" w:hAnsi="Arial" w:cs="Arial"/>
+                <w:sz w:val="22"/>
+              </w:rPr>
+            </w:pPr>
+          </w:p>
+        </w:tc>
+        <w:tc>
+          <w:tcPr>
+            <w:tcW w:w="4606" w:type="dxa"/>
             <w:tcBorders>
               <w:top w:val="single" w:sz="6" w:space="0" w:color="auto"/>
               <w:left w:val="nil"/>
@@ -240,8 +272,10 @@
           </w:tcPr>
           <w:p>
             <w:pPr>
-              <w:rPr>
-                <w:rFonts w:ascii="Arial" w:hAnsi="Arial" w:cs="Arial"/>
+              <w:spacing w:line="254" w:lineRule="auto"/>
+              <w:rPr>
+                <w:rFonts w:ascii="Arial" w:hAnsi="Arial" w:cs="Arial"/>
+                <w:sz w:val="22"/>
               </w:rPr>
             </w:pPr>
           </w:p>
@@ -249,16 +283,20 @@
         <w:tc>
           <w:tcPr>
             <w:tcW w:w="1296" w:type="dxa"/>
-          </w:tcPr>
-          <w:p>
-            <w:pPr>
-              <w:rPr>
-                <w:rFonts w:ascii="Arial" w:hAnsi="Arial" w:cs="Arial"/>
-              </w:rPr>
-            </w:pPr>
-            <w:r>
-              <w:rPr>
-                <w:rFonts w:ascii="Arial" w:hAnsi="Arial" w:cs="Arial"/>
+            <w:hideMark/>
+          </w:tcPr>
+          <w:p>
+            <w:pPr>
+              <w:spacing w:line="254" w:lineRule="auto"/>
+              <w:rPr>
+                <w:rFonts w:ascii="Arial" w:hAnsi="Arial" w:cs="Arial"/>
+                <w:sz w:val="22"/>
+              </w:rPr>
+            </w:pPr>
+            <w:r>
+              <w:rPr>
+                <w:rFonts w:ascii="Arial" w:hAnsi="Arial" w:cs="Arial"/>
+                <w:sz w:val="22"/>
               </w:rPr>
               <w:t>Language</w:t>
             </w:r>
@@ -273,16 +311,20 @@
               <w:bottom w:val="single" w:sz="6" w:space="0" w:color="auto"/>
               <w:right w:val="nil"/>
             </w:tcBorders>
-          </w:tcPr>
-          <w:p>
-            <w:pPr>
-              <w:rPr>
-                <w:rFonts w:ascii="Arial" w:hAnsi="Arial" w:cs="Arial"/>
-              </w:rPr>
-            </w:pPr>
-            <w:r>
-              <w:rPr>
-                <w:rFonts w:ascii="Arial" w:hAnsi="Arial" w:cs="Arial"/>
+            <w:hideMark/>
+          </w:tcPr>
+          <w:p>
+            <w:pPr>
+              <w:spacing w:line="254" w:lineRule="auto"/>
+              <w:rPr>
+                <w:rFonts w:ascii="Arial" w:hAnsi="Arial" w:cs="Arial"/>
+                <w:sz w:val="22"/>
+              </w:rPr>
+            </w:pPr>
+            <w:r>
+              <w:rPr>
+                <w:rFonts w:ascii="Arial" w:hAnsi="Arial" w:cs="Arial"/>
+                <w:sz w:val="22"/>
               </w:rPr>
               <w:t>Java</w:t>
             </w:r>
@@ -290,16 +332,6 @@
         </w:tc>
       </w:tr>
     </w:tbl>
-    <w:p>
-      <w:pPr>
-        <w:spacing w:line="360" w:lineRule="auto"/>
-        <w:jc w:val="both"/>
-        <w:rPr>
-          <w:rFonts w:ascii="Arial" w:hAnsi="Arial" w:cs="Arial"/>
-          <w:b/>
-        </w:rPr>
-      </w:pPr>
-    </w:p>
     <w:tbl>
       <w:tblPr>
         <w:tblStyle w:val="Tablaconcuadrcula2-nfasis1"/>
@@ -330,6 +362,8 @@
                 <w:szCs w:val="24"/>
               </w:rPr>
             </w:pPr>
+            <w:bookmarkStart w:id="0" w:name="_GoBack"/>
+            <w:bookmarkEnd w:id="0"/>
             <w:proofErr w:type="spellStart"/>
             <w:r>
               <w:rPr>
@@ -1580,7 +1614,6 @@
               <w:rPr>
                 <w:rFonts w:ascii="Arial" w:hAnsi="Arial" w:cs="Arial"/>
               </w:rPr>
-              <w:lastRenderedPageBreak/>
               <w:t>Line-by-line check</w:t>
             </w:r>
           </w:p>
@@ -1773,6 +1806,7 @@
                 <w:rFonts w:ascii="Segoe UI Emoji" w:hAnsi="Segoe UI Emoji" w:cs="Segoe UI Emoji"/>
                 <w:lang w:val="es-MX"/>
               </w:rPr>
+              <w:lastRenderedPageBreak/>
               <w:t>✔</w:t>
             </w:r>
           </w:p>
@@ -1806,6 +1840,7 @@
               <w:rPr>
                 <w:rFonts w:ascii="Arial" w:hAnsi="Arial" w:cs="Arial"/>
               </w:rPr>
+              <w:lastRenderedPageBreak/>
               <w:t>Standards</w:t>
             </w:r>
           </w:p>
@@ -2089,8 +2124,6 @@
               </w:rPr>
               <w:t>✔</w:t>
             </w:r>
-            <w:bookmarkStart w:id="0" w:name="_GoBack"/>
-            <w:bookmarkEnd w:id="0"/>
           </w:p>
         </w:tc>
       </w:tr>

</xml_diff>